<commit_message>
Finalisation de la charte graphique
</commit_message>
<xml_diff>
--- a/Charte graphique.docx
+++ b/Charte graphique.docx
@@ -4,533 +4,821 @@
   <w:body>
     <w:p>
       <w:pPr>
-        <w:rPr>
-          <w:lang w:val="fr-FR"/>
-        </w:rPr>
-      </w:pPr>
-      <w:r>
-        <w:rPr>
+        <w:pBdr>
+          <w:bottom w:val="single" w:sz="6" w:space="1" w:color="auto"/>
+        </w:pBdr>
+        <w:jc w:val="center"/>
+        <w:rPr>
+          <w:b/>
+          <w:sz w:val="48"/>
+          <w:lang w:val="fr-FR"/>
+        </w:rPr>
+      </w:pPr>
+      <w:r>
+        <w:rPr>
+          <w:b/>
+          <w:sz w:val="48"/>
           <w:lang w:val="fr-FR"/>
         </w:rPr>
         <w:t>Charte graphique</w:t>
       </w:r>
       <w:r>
         <w:rPr>
-          <w:lang w:val="fr-FR"/>
+          <w:b/>
+          <w:sz w:val="48"/>
+          <w:lang w:val="fr-FR"/>
+        </w:rPr>
+        <w:t xml:space="preserve"> Joliflor</w:t>
+      </w:r>
+    </w:p>
+    <w:p>
+      <w:pPr>
+        <w:pBdr>
+          <w:bottom w:val="single" w:sz="6" w:space="1" w:color="auto"/>
+        </w:pBdr>
+        <w:rPr>
+          <w:b/>
+          <w:sz w:val="48"/>
+          <w:lang w:val="fr-FR"/>
+        </w:rPr>
+      </w:pPr>
+    </w:p>
+    <w:p>
+      <w:pPr>
+        <w:pBdr>
+          <w:bottom w:val="single" w:sz="6" w:space="1" w:color="auto"/>
+        </w:pBdr>
+        <w:rPr>
+          <w:i/>
+          <w:color w:val="A6A6A6" w:themeColor="background1" w:themeShade="A6"/>
+          <w:lang w:val="fr-FR"/>
+        </w:rPr>
+      </w:pPr>
+      <w:r>
+        <w:rPr>
+          <w:i/>
+          <w:color w:val="A6A6A6" w:themeColor="background1" w:themeShade="A6"/>
+          <w:lang w:val="fr-FR"/>
+        </w:rPr>
+        <w:t>La cha</w:t>
+      </w:r>
+      <w:r>
+        <w:rPr>
+          <w:i/>
+          <w:color w:val="A6A6A6" w:themeColor="background1" w:themeShade="A6"/>
+          <w:lang w:val="fr-FR"/>
+        </w:rPr>
+        <w:t>rte contient l’ensemble des règles fondamentales de l’utilisation de l’identité graphique caractérisant le site de commerce Joliflor.</w:t>
+      </w:r>
+    </w:p>
+    <w:p>
+      <w:pPr>
+        <w:pBdr>
+          <w:bottom w:val="single" w:sz="6" w:space="1" w:color="auto"/>
+        </w:pBdr>
+        <w:rPr>
+          <w:lang w:val="fr-FR"/>
+        </w:rPr>
+      </w:pPr>
+    </w:p>
+    <w:p>
+      <w:pPr>
+        <w:pBdr>
+          <w:bottom w:val="single" w:sz="6" w:space="1" w:color="auto"/>
+        </w:pBdr>
+        <w:rPr>
+          <w:b/>
+          <w:lang w:val="fr-FR"/>
+        </w:rPr>
+      </w:pPr>
+      <w:r>
+        <w:rPr>
+          <w:b/>
+          <w:lang w:val="fr-FR"/>
+        </w:rPr>
+        <w:t>Logo</w:t>
+      </w:r>
+    </w:p>
+    <w:p>
+      <w:pPr>
+        <w:rPr>
+          <w:b/>
+          <w:lang w:val="fr-FR"/>
+        </w:rPr>
+      </w:pPr>
+    </w:p>
+    <w:p>
+      <w:pPr>
+        <w:rPr>
+          <w:b/>
+          <w:lang w:val="fr-FR"/>
+        </w:rPr>
+      </w:pPr>
+    </w:p>
+    <w:p>
+      <w:pPr>
+        <w:rPr>
+          <w:b/>
+          <w:lang w:val="fr-FR"/>
+        </w:rPr>
+      </w:pPr>
+    </w:p>
+    <w:p>
+      <w:pPr>
+        <w:rPr>
+          <w:b/>
+          <w:lang w:val="fr-FR"/>
+        </w:rPr>
+      </w:pPr>
+    </w:p>
+    <w:p>
+      <w:pPr>
+        <w:rPr>
+          <w:b/>
+          <w:lang w:val="fr-FR"/>
+        </w:rPr>
+      </w:pPr>
+    </w:p>
+    <w:p>
+      <w:pPr>
+        <w:rPr>
+          <w:b/>
+          <w:lang w:val="fr-FR"/>
+        </w:rPr>
+      </w:pPr>
+    </w:p>
+    <w:p>
+      <w:pPr>
+        <w:rPr>
+          <w:b/>
+          <w:lang w:val="fr-FR"/>
+        </w:rPr>
+      </w:pPr>
+    </w:p>
+    <w:p>
+      <w:pPr>
+        <w:rPr>
+          <w:b/>
+          <w:lang w:val="fr-FR"/>
+        </w:rPr>
+      </w:pPr>
+    </w:p>
+    <w:p>
+      <w:pPr>
+        <w:rPr>
+          <w:b/>
+          <w:lang w:val="fr-FR"/>
+        </w:rPr>
+      </w:pPr>
+    </w:p>
+    <w:p>
+      <w:pPr>
+        <w:rPr>
+          <w:b/>
+        </w:rPr>
+      </w:pPr>
+    </w:p>
+    <w:p>
+      <w:pPr>
+        <w:pBdr>
+          <w:bottom w:val="single" w:sz="6" w:space="1" w:color="auto"/>
+        </w:pBdr>
+        <w:rPr>
+          <w:b/>
+          <w:lang w:val="fr-FR"/>
+        </w:rPr>
+      </w:pPr>
+      <w:r>
+        <w:rPr>
+          <w:b/>
+          <w:lang w:val="fr-FR"/>
+        </w:rPr>
+        <w:t>Couleurs</w:t>
+      </w:r>
+    </w:p>
+    <w:p>
+      <w:pPr>
+        <w:rPr>
+          <w:b/>
+          <w:lang w:val="fr-FR"/>
+        </w:rPr>
+      </w:pPr>
+    </w:p>
+    <w:p>
+      <w:pPr>
+        <w:rPr>
+          <w:b/>
+          <w:lang w:val="fr-FR"/>
+        </w:rPr>
+      </w:pPr>
+    </w:p>
+    <w:p>
+      <w:pPr>
+        <w:ind w:left="3119" w:right="2262"/>
+        <w:jc w:val="center"/>
+        <w:rPr>
+          <w:shd w:val="clear" w:color="auto" w:fill="D7A979"/>
+          <w:lang w:val="fr-FR"/>
+        </w:rPr>
+      </w:pPr>
+      <w:r>
+        <w:rPr>
+          <w:lang w:val="fr-FR"/>
+        </w:rPr>
+        <w:t>Marron</w:t>
+      </w:r>
+    </w:p>
+    <w:p>
+      <w:pPr>
+        <w:shd w:val="clear" w:color="auto" w:fill="D7A979"/>
+        <w:ind w:left="3119" w:right="2262"/>
+        <w:rPr>
+          <w:color w:val="FFFFFF" w:themeColor="background1"/>
+          <w:shd w:val="clear" w:color="auto" w:fill="D7A979"/>
+          <w:lang w:val="fr-FR"/>
+        </w:rPr>
+      </w:pPr>
+      <w:r>
+        <w:rPr>
+          <w:color w:val="FFFFFF" w:themeColor="background1"/>
+          <w:shd w:val="clear" w:color="auto" w:fill="D7A979"/>
+          <w:lang w:val="fr-FR"/>
+        </w:rPr>
+        <w:t>#cc9966</w:t>
+      </w:r>
+    </w:p>
+    <w:p>
+      <w:pPr>
+        <w:shd w:val="clear" w:color="auto" w:fill="D87B41"/>
+        <w:ind w:left="3119" w:right="2262"/>
+        <w:rPr>
+          <w:color w:val="FFFFFF" w:themeColor="background1"/>
+          <w:shd w:val="clear" w:color="auto" w:fill="D7A979"/>
+          <w:lang w:val="fr-FR"/>
+        </w:rPr>
+      </w:pPr>
+      <w:r>
+        <w:rPr>
+          <w:color w:val="FFFFFF" w:themeColor="background1"/>
+          <w:lang w:val="fr-FR"/>
+        </w:rPr>
+        <w:t>#cc6633</w:t>
+      </w:r>
+    </w:p>
+    <w:p>
+      <w:pPr>
+        <w:shd w:val="clear" w:color="auto" w:fill="AB7942"/>
+        <w:ind w:left="3119" w:right="2262"/>
+        <w:rPr>
+          <w:color w:val="FFFFFF" w:themeColor="background1"/>
+          <w:lang w:val="fr-FR"/>
+        </w:rPr>
+      </w:pPr>
+      <w:r>
+        <w:rPr>
+          <w:color w:val="FFFFFF" w:themeColor="background1"/>
+          <w:lang w:val="fr-FR"/>
+        </w:rPr>
+        <w:t>#996633</w:t>
+      </w:r>
+    </w:p>
+    <w:p>
+      <w:pPr>
+        <w:ind w:left="3119" w:right="2262"/>
+        <w:rPr>
+          <w:lang w:val="fr-FR"/>
+        </w:rPr>
+      </w:pPr>
+    </w:p>
+    <w:p>
+      <w:pPr>
+        <w:ind w:left="3119" w:right="2262"/>
+        <w:jc w:val="center"/>
+        <w:rPr>
+          <w:lang w:val="fr-FR"/>
+        </w:rPr>
+      </w:pPr>
+      <w:r>
+        <w:rPr>
+          <w:lang w:val="fr-FR"/>
+        </w:rPr>
+        <w:t>Framboise</w:t>
+      </w:r>
+    </w:p>
+    <w:p>
+      <w:pPr>
+        <w:shd w:val="clear" w:color="auto" w:fill="680747"/>
+        <w:ind w:left="3119" w:right="2262"/>
+        <w:rPr>
+          <w:rFonts w:eastAsia="Times New Roman" w:cs="Times New Roman"/>
+          <w:color w:val="FFFFFF" w:themeColor="background1"/>
+          <w:lang w:val="fr-FR" w:eastAsia="en-GB"/>
+        </w:rPr>
+      </w:pPr>
+      <w:r>
+        <w:rPr>
+          <w:rFonts w:eastAsia="Times New Roman" w:cs="Times New Roman"/>
+          <w:color w:val="FFFFFF" w:themeColor="background1"/>
+          <w:lang w:val="fr-FR" w:eastAsia="en-GB"/>
+        </w:rPr>
+        <w:t>#680747</w:t>
+      </w:r>
+    </w:p>
+    <w:p>
+      <w:pPr>
+        <w:shd w:val="clear" w:color="auto" w:fill="C3195D"/>
+        <w:ind w:left="3119" w:right="2262"/>
+        <w:rPr>
+          <w:rFonts w:eastAsia="Times New Roman" w:cs="Times New Roman"/>
+          <w:color w:val="FFFFFF" w:themeColor="background1"/>
+          <w:lang w:val="fr-FR" w:eastAsia="en-GB"/>
+        </w:rPr>
+      </w:pPr>
+      <w:r>
+        <w:rPr>
+          <w:rFonts w:eastAsia="Times New Roman" w:cs="Times New Roman"/>
+          <w:color w:val="FFFFFF" w:themeColor="background1"/>
+          <w:lang w:val="fr-FR" w:eastAsia="en-GB"/>
+        </w:rPr>
+        <w:t>#c3195d</w:t>
+      </w:r>
+    </w:p>
+    <w:p>
+      <w:pPr>
+        <w:shd w:val="clear" w:color="auto" w:fill="F70776"/>
+        <w:ind w:left="3119" w:right="2262"/>
+        <w:rPr>
+          <w:rFonts w:eastAsia="Times New Roman" w:cs="Times New Roman"/>
+          <w:color w:val="FFFFFF" w:themeColor="background1"/>
+          <w:lang w:val="fr-FR" w:eastAsia="en-GB"/>
+        </w:rPr>
+      </w:pPr>
+      <w:r>
+        <w:rPr>
+          <w:rFonts w:eastAsia="Times New Roman" w:cs="Times New Roman"/>
+          <w:color w:val="FFFFFF" w:themeColor="background1"/>
+          <w:lang w:val="fr-FR" w:eastAsia="en-GB"/>
+        </w:rPr>
+        <w:t>#f70776</w:t>
+      </w:r>
+    </w:p>
+    <w:p>
+      <w:pPr>
+        <w:shd w:val="clear" w:color="auto" w:fill="ED5485"/>
+        <w:ind w:left="3119" w:right="2262"/>
+        <w:rPr>
+          <w:rFonts w:eastAsia="Times New Roman" w:cs="Times New Roman"/>
+          <w:color w:val="FFFFFF" w:themeColor="background1"/>
+          <w:lang w:val="fr-FR" w:eastAsia="en-GB"/>
+        </w:rPr>
+      </w:pPr>
+      <w:r>
+        <w:rPr>
+          <w:rFonts w:eastAsia="Times New Roman" w:cs="Times New Roman"/>
+          <w:color w:val="FFFFFF" w:themeColor="background1"/>
+          <w:lang w:val="fr-FR" w:eastAsia="en-GB"/>
+        </w:rPr>
+        <w:t>#ed5485</w:t>
+      </w:r>
+    </w:p>
+    <w:p>
+      <w:pPr>
+        <w:ind w:left="3119" w:right="2262"/>
+        <w:jc w:val="center"/>
+        <w:rPr>
+          <w:lang w:val="fr-FR"/>
+        </w:rPr>
+      </w:pPr>
+    </w:p>
+    <w:p>
+      <w:pPr>
+        <w:ind w:left="3119" w:right="2262"/>
+        <w:jc w:val="center"/>
+        <w:rPr>
+          <w:lang w:val="fr-FR"/>
+        </w:rPr>
+      </w:pPr>
+      <w:r>
+        <w:rPr>
+          <w:lang w:val="fr-FR"/>
+        </w:rPr>
+        <w:t>Vert</w:t>
+      </w:r>
+    </w:p>
+    <w:p>
+      <w:pPr>
+        <w:shd w:val="clear" w:color="auto" w:fill="1FAD9F"/>
+        <w:ind w:left="3119" w:right="2262"/>
+        <w:rPr>
+          <w:rFonts w:eastAsia="Times New Roman" w:cs="Times New Roman"/>
+          <w:color w:val="FFFFFF" w:themeColor="background1"/>
+          <w:lang w:val="fr-FR" w:eastAsia="en-GB"/>
+        </w:rPr>
+      </w:pPr>
+      <w:r>
+        <w:rPr>
+          <w:rFonts w:eastAsia="Times New Roman" w:cs="Times New Roman"/>
+          <w:color w:val="FFFFFF" w:themeColor="background1"/>
+          <w:lang w:val="fr-FR" w:eastAsia="en-GB"/>
+        </w:rPr>
+        <w:t>#1fad9f</w:t>
+      </w:r>
+    </w:p>
+    <w:p>
+      <w:pPr>
+        <w:shd w:val="clear" w:color="auto" w:fill="28CC9E"/>
+        <w:ind w:left="3119" w:right="2262"/>
+        <w:rPr>
+          <w:rFonts w:eastAsia="Times New Roman" w:cs="Times New Roman"/>
+          <w:color w:val="FFFFFF" w:themeColor="background1"/>
+          <w:lang w:val="fr-FR" w:eastAsia="en-GB"/>
+        </w:rPr>
+      </w:pPr>
+      <w:r>
+        <w:rPr>
+          <w:rFonts w:eastAsia="Times New Roman" w:cs="Times New Roman"/>
+          <w:color w:val="FFFFFF" w:themeColor="background1"/>
+          <w:lang w:val="fr-FR" w:eastAsia="en-GB"/>
+        </w:rPr>
+        <w:t>#28cc9e</w:t>
+      </w:r>
+    </w:p>
+    <w:p>
+      <w:pPr>
+        <w:shd w:val="clear" w:color="auto" w:fill="459D72"/>
+        <w:ind w:left="3119" w:right="2262"/>
+        <w:rPr>
+          <w:rFonts w:eastAsia="Times New Roman" w:cs="Times New Roman"/>
+          <w:color w:val="FFFFFF" w:themeColor="background1"/>
+          <w:lang w:val="fr-FR" w:eastAsia="en-GB"/>
+        </w:rPr>
+      </w:pPr>
+      <w:r>
+        <w:rPr>
+          <w:rFonts w:eastAsia="Times New Roman" w:cs="Times New Roman"/>
+          <w:color w:val="FFFFFF" w:themeColor="background1"/>
+          <w:lang w:val="fr-FR" w:eastAsia="en-GB"/>
+        </w:rPr>
+        <w:t>#459d72</w:t>
+      </w:r>
+    </w:p>
+    <w:p>
+      <w:pPr>
+        <w:shd w:val="clear" w:color="auto" w:fill="90D26D"/>
+        <w:ind w:left="3119" w:right="2262"/>
+        <w:rPr>
+          <w:rFonts w:eastAsia="Times New Roman" w:cs="Times New Roman"/>
+          <w:color w:val="FFFFFF" w:themeColor="background1"/>
+          <w:lang w:val="fr-FR" w:eastAsia="en-GB"/>
+        </w:rPr>
+      </w:pPr>
+      <w:r>
+        <w:rPr>
+          <w:rFonts w:eastAsia="Times New Roman" w:cs="Times New Roman"/>
+          <w:color w:val="FFFFFF" w:themeColor="background1"/>
+          <w:lang w:val="fr-FR" w:eastAsia="en-GB"/>
+        </w:rPr>
+        <w:t>#90d26d</w:t>
+      </w:r>
+    </w:p>
+    <w:p>
+      <w:pPr>
+        <w:rPr>
+          <w:lang w:val="fr-FR"/>
+        </w:rPr>
+      </w:pPr>
+    </w:p>
+    <w:p>
+      <w:pPr>
+        <w:rPr>
+          <w:lang w:val="fr-FR"/>
+        </w:rPr>
+      </w:pPr>
+    </w:p>
+    <w:p>
+      <w:pPr>
+        <w:rPr>
+          <w:lang w:val="fr-FR"/>
+        </w:rPr>
+      </w:pPr>
+    </w:p>
+    <w:p>
+      <w:pPr>
+        <w:rPr>
+          <w:lang w:val="fr-FR"/>
+        </w:rPr>
+      </w:pPr>
+    </w:p>
+    <w:p>
+      <w:pPr>
+        <w:rPr>
+          <w:lang w:val="fr-FR"/>
+        </w:rPr>
+      </w:pPr>
+    </w:p>
+    <w:p>
+      <w:pPr>
+        <w:rPr>
+          <w:lang w:val="fr-FR"/>
+        </w:rPr>
+      </w:pPr>
+    </w:p>
+    <w:p>
+      <w:pPr>
+        <w:rPr>
+          <w:lang w:val="fr-FR"/>
+        </w:rPr>
+      </w:pPr>
+    </w:p>
+    <w:p>
+      <w:pPr>
+        <w:rPr>
+          <w:lang w:val="fr-FR"/>
+        </w:rPr>
+      </w:pPr>
+    </w:p>
+    <w:p>
+      <w:pPr>
+        <w:rPr>
+          <w:lang w:val="fr-FR"/>
+        </w:rPr>
+      </w:pPr>
+    </w:p>
+    <w:p>
+      <w:pPr>
+        <w:rPr>
+          <w:lang w:val="fr-FR"/>
+        </w:rPr>
+      </w:pPr>
+    </w:p>
+    <w:p>
+      <w:pPr>
+        <w:rPr>
+          <w:lang w:val="fr-FR"/>
+        </w:rPr>
+      </w:pPr>
+    </w:p>
+    <w:p>
+      <w:pPr>
+        <w:rPr>
+          <w:lang w:val="fr-FR"/>
+        </w:rPr>
+      </w:pPr>
+    </w:p>
+    <w:p>
+      <w:pPr>
+        <w:rPr>
+          <w:lang w:val="fr-FR"/>
+        </w:rPr>
+      </w:pPr>
+    </w:p>
+    <w:p>
+      <w:pPr>
+        <w:rPr>
+          <w:lang w:val="fr-FR"/>
+        </w:rPr>
+      </w:pPr>
+    </w:p>
+    <w:p>
+      <w:pPr>
+        <w:rPr>
+          <w:lang w:val="fr-FR"/>
+        </w:rPr>
+      </w:pPr>
+    </w:p>
+    <w:p>
+      <w:pPr>
+        <w:rPr>
+          <w:lang w:val="fr-FR"/>
+        </w:rPr>
+      </w:pPr>
+    </w:p>
+    <w:p>
+      <w:pPr>
+        <w:pBdr>
+          <w:bottom w:val="single" w:sz="6" w:space="1" w:color="auto"/>
+        </w:pBdr>
+        <w:rPr>
+          <w:b/>
+          <w:lang w:val="fr-FR"/>
+        </w:rPr>
+      </w:pPr>
+      <w:r>
+        <w:rPr>
+          <w:b/>
+          <w:lang w:val="fr-FR"/>
+        </w:rPr>
+        <w:t>Typographie</w:t>
+      </w:r>
+    </w:p>
+    <w:p>
+      <w:pPr>
+        <w:rPr>
+          <w:b/>
+          <w:lang w:val="fr-FR"/>
+        </w:rPr>
+      </w:pPr>
+      <w:bookmarkStart w:id="0" w:name="_GoBack"/>
+      <w:bookmarkEnd w:id="0"/>
+    </w:p>
+    <w:p>
+      <w:pPr>
+        <w:pStyle w:val="ListParagraph"/>
+        <w:rPr>
+          <w:b/>
+          <w:lang w:val="fr-FR"/>
+        </w:rPr>
+      </w:pPr>
+    </w:p>
+    <w:p>
+      <w:pPr>
+        <w:ind w:left="720"/>
+        <w:rPr>
+          <w:lang w:val="fr-FR"/>
+        </w:rPr>
+      </w:pPr>
+    </w:p>
+    <w:p>
+      <w:pPr>
+        <w:ind w:firstLine="720"/>
+        <w:rPr>
+          <w:rFonts w:cs="Courier New"/>
+          <w:lang w:val="fr-FR" w:eastAsia="en-GB"/>
+        </w:rPr>
+      </w:pPr>
+      <w:r>
+        <w:rPr>
+          <w:rFonts w:cs="Courier New"/>
+          <w:i/>
+          <w:lang w:val="fr-FR" w:eastAsia="en-GB"/>
+        </w:rPr>
+        <w:t>F</w:t>
+      </w:r>
+      <w:r>
+        <w:rPr>
+          <w:rFonts w:cs="Courier New"/>
+          <w:i/>
+          <w:lang w:val="fr-FR" w:eastAsia="en-GB"/>
+        </w:rPr>
+        <w:t>ont-family</w:t>
+      </w:r>
+      <w:r>
+        <w:rPr>
+          <w:rFonts w:cs="Courier New"/>
+          <w:i/>
+          <w:lang w:val="fr-FR" w:eastAsia="en-GB"/>
         </w:rPr>
         <w:t xml:space="preserve"> </w:t>
       </w:r>
-      <w:proofErr w:type="spellStart"/>
-      <w:r>
-        <w:rPr>
-          <w:lang w:val="fr-FR"/>
-        </w:rPr>
-        <w:t>Joliflor</w:t>
-      </w:r>
-      <w:proofErr w:type="spellEnd"/>
-      <w:r>
-        <w:rPr>
-          <w:lang w:val="fr-FR"/>
-        </w:rPr>
-        <w:t>.</w:t>
-      </w:r>
-    </w:p>
-    <w:p>
-      <w:pPr>
-        <w:rPr>
-          <w:lang w:val="fr-FR"/>
-        </w:rPr>
-      </w:pPr>
-    </w:p>
-    <w:p>
-      <w:pPr>
-        <w:rPr>
-          <w:lang w:val="fr-FR"/>
-        </w:rPr>
-      </w:pPr>
+      <w:r>
+        <w:rPr>
+          <w:rFonts w:cs="Courier New"/>
+          <w:i/>
+          <w:lang w:val="fr-FR" w:eastAsia="en-GB"/>
+        </w:rPr>
+        <w:t>:</w:t>
+      </w:r>
+      <w:r>
+        <w:rPr>
+          <w:rFonts w:cs="Courier New"/>
+          <w:lang w:val="fr-FR" w:eastAsia="en-GB"/>
+        </w:rPr>
+        <w:t xml:space="preserve"> </w:t>
+      </w:r>
     </w:p>
     <w:p>
       <w:pPr>
         <w:pStyle w:val="ListParagraph"/>
         <w:numPr>
           <w:ilvl w:val="0"/>
-          <w:numId w:val="1"/>
+          <w:numId w:val="2"/>
         </w:numPr>
         <w:rPr>
-          <w:lang w:val="fr-FR"/>
-        </w:rPr>
-      </w:pPr>
-      <w:r>
-        <w:rPr>
-          <w:lang w:val="fr-FR"/>
-        </w:rPr>
-        <w:t>Logo</w:t>
-      </w:r>
-    </w:p>
-    <w:p/>
+          <w:rFonts w:eastAsia="Times New Roman" w:cs="Times New Roman"/>
+          <w:lang w:val="fr-FR" w:eastAsia="en-GB"/>
+        </w:rPr>
+      </w:pPr>
+      <w:r>
+        <w:rPr>
+          <w:rFonts w:cs="Courier New"/>
+          <w:lang w:val="fr-FR" w:eastAsia="en-GB"/>
+        </w:rPr>
+        <w:t>Lucida Sans Unicode</w:t>
+      </w:r>
+    </w:p>
     <w:p>
       <w:pPr>
         <w:pStyle w:val="ListParagraph"/>
         <w:numPr>
           <w:ilvl w:val="0"/>
-          <w:numId w:val="1"/>
+          <w:numId w:val="2"/>
         </w:numPr>
         <w:rPr>
-          <w:lang w:val="fr-FR"/>
-        </w:rPr>
-      </w:pPr>
-      <w:r>
-        <w:rPr>
-          <w:lang w:val="fr-FR"/>
-        </w:rPr>
-        <w:t>Couleurs</w:t>
-      </w:r>
-    </w:p>
-    <w:p>
-      <w:pPr>
-        <w:ind w:left="3119" w:right="2262"/>
-        <w:rPr>
-          <w:shd w:val="clear" w:color="auto" w:fill="D7A979"/>
-        </w:rPr>
-      </w:pPr>
-    </w:p>
-    <w:p>
-      <w:pPr>
-        <w:ind w:left="3119" w:right="2262"/>
-        <w:jc w:val="center"/>
-        <w:rPr>
-          <w:shd w:val="clear" w:color="auto" w:fill="D7A979"/>
-        </w:rPr>
-      </w:pPr>
-      <w:r>
-        <w:rPr>
-          <w:shd w:val="clear" w:color="auto" w:fill="D7A979"/>
-        </w:rPr>
-        <w:t>Marron</w:t>
-      </w:r>
-    </w:p>
-    <w:p>
-      <w:pPr>
-        <w:shd w:val="clear" w:color="auto" w:fill="D7A979"/>
-        <w:ind w:left="3119" w:right="2262"/>
-        <w:rPr>
-          <w:shd w:val="clear" w:color="auto" w:fill="D7A979"/>
-          <w:lang w:val="fr-FR"/>
-        </w:rPr>
-      </w:pPr>
-      <w:r>
-        <w:rPr>
-          <w:shd w:val="clear" w:color="auto" w:fill="D7A979"/>
-          <w:lang w:val="fr-FR"/>
-        </w:rPr>
-        <w:t>#cc9966</w:t>
-      </w:r>
-    </w:p>
-    <w:p>
-      <w:pPr>
-        <w:shd w:val="clear" w:color="auto" w:fill="D87B41"/>
-        <w:ind w:left="3119" w:right="2262"/>
-        <w:rPr>
-          <w:shd w:val="clear" w:color="auto" w:fill="D7A979"/>
-          <w:lang w:val="fr-FR"/>
-        </w:rPr>
-      </w:pPr>
-      <w:r>
-        <w:rPr>
-          <w:shd w:val="clear" w:color="auto" w:fill="D7A979"/>
-          <w:lang w:val="fr-FR"/>
-        </w:rPr>
-        <w:t>#cc6633</w:t>
-      </w:r>
-    </w:p>
-    <w:p>
-      <w:pPr>
-        <w:shd w:val="clear" w:color="auto" w:fill="AB7942"/>
-        <w:ind w:left="3119" w:right="2262"/>
-        <w:rPr>
-          <w:lang w:val="fr-FR"/>
-        </w:rPr>
-      </w:pPr>
-      <w:r>
-        <w:rPr>
-          <w:lang w:val="fr-FR"/>
-        </w:rPr>
-        <w:t>#996633</w:t>
-      </w:r>
-    </w:p>
-    <w:p>
-      <w:pPr>
-        <w:ind w:left="3119" w:right="2262"/>
-        <w:rPr>
-          <w:lang w:val="fr-FR"/>
-        </w:rPr>
-      </w:pPr>
-    </w:p>
-    <w:p>
-      <w:pPr>
-        <w:ind w:left="3119" w:right="2262"/>
-        <w:jc w:val="center"/>
-        <w:rPr>
-          <w:lang w:val="fr-FR"/>
-        </w:rPr>
-      </w:pPr>
-      <w:r>
-        <w:rPr>
-          <w:lang w:val="fr-FR"/>
-        </w:rPr>
-        <w:t>Framboise</w:t>
-      </w:r>
-    </w:p>
-    <w:p>
-      <w:pPr>
-        <w:shd w:val="clear" w:color="auto" w:fill="680747"/>
-        <w:ind w:left="3119" w:right="2262"/>
-        <w:rPr>
-          <w:rFonts w:ascii="Times New Roman" w:eastAsia="Times New Roman" w:hAnsi="Times New Roman" w:cs="Times New Roman"/>
-          <w:lang w:val="fr-FR" w:eastAsia="en-GB"/>
-        </w:rPr>
-      </w:pPr>
-      <w:r>
-        <w:rPr>
-          <w:rFonts w:ascii="Times New Roman" w:eastAsia="Times New Roman" w:hAnsi="Times New Roman" w:cs="Times New Roman"/>
-          <w:lang w:val="fr-FR" w:eastAsia="en-GB"/>
-        </w:rPr>
-        <w:t>#680747</w:t>
-      </w:r>
-    </w:p>
-    <w:p>
-      <w:pPr>
-        <w:shd w:val="clear" w:color="auto" w:fill="C3195D"/>
-        <w:ind w:left="3119" w:right="2262"/>
-        <w:rPr>
-          <w:rFonts w:ascii="Times New Roman" w:eastAsia="Times New Roman" w:hAnsi="Times New Roman" w:cs="Times New Roman"/>
-          <w:lang w:val="fr-FR" w:eastAsia="en-GB"/>
-        </w:rPr>
-      </w:pPr>
-      <w:r>
-        <w:rPr>
-          <w:rFonts w:ascii="Times New Roman" w:eastAsia="Times New Roman" w:hAnsi="Times New Roman" w:cs="Times New Roman"/>
-          <w:lang w:val="fr-FR" w:eastAsia="en-GB"/>
-        </w:rPr>
-        <w:t>#c3195d</w:t>
-      </w:r>
-    </w:p>
-    <w:p>
-      <w:pPr>
-        <w:shd w:val="clear" w:color="auto" w:fill="F70776"/>
-        <w:ind w:left="3119" w:right="2262"/>
-        <w:rPr>
-          <w:rFonts w:ascii="Times New Roman" w:eastAsia="Times New Roman" w:hAnsi="Times New Roman" w:cs="Times New Roman"/>
-          <w:lang w:val="fr-FR" w:eastAsia="en-GB"/>
-        </w:rPr>
-      </w:pPr>
-      <w:r>
-        <w:rPr>
-          <w:rFonts w:ascii="Times New Roman" w:eastAsia="Times New Roman" w:hAnsi="Times New Roman" w:cs="Times New Roman"/>
-          <w:lang w:val="fr-FR" w:eastAsia="en-GB"/>
-        </w:rPr>
-        <w:t>#f70776</w:t>
-      </w:r>
-    </w:p>
-    <w:p>
-      <w:pPr>
-        <w:shd w:val="clear" w:color="auto" w:fill="ED5485"/>
-        <w:ind w:left="3119" w:right="2262"/>
-        <w:rPr>
-          <w:rFonts w:ascii="Times New Roman" w:eastAsia="Times New Roman" w:hAnsi="Times New Roman" w:cs="Times New Roman"/>
-          <w:lang w:val="fr-FR" w:eastAsia="en-GB"/>
-        </w:rPr>
-      </w:pPr>
-      <w:r>
-        <w:rPr>
-          <w:rFonts w:ascii="Times New Roman" w:eastAsia="Times New Roman" w:hAnsi="Times New Roman" w:cs="Times New Roman"/>
-          <w:lang w:val="fr-FR" w:eastAsia="en-GB"/>
-        </w:rPr>
-        <w:t>#ed5485</w:t>
-      </w:r>
-    </w:p>
-    <w:p>
-      <w:pPr>
-        <w:ind w:left="3119" w:right="2262"/>
-        <w:jc w:val="center"/>
-      </w:pPr>
-    </w:p>
-    <w:p>
-      <w:pPr>
-        <w:ind w:left="3119" w:right="2262"/>
-        <w:jc w:val="center"/>
-      </w:pPr>
-      <w:r>
-        <w:t>Vert</w:t>
-      </w:r>
-    </w:p>
-    <w:p>
-      <w:pPr>
-        <w:shd w:val="clear" w:color="auto" w:fill="428B46"/>
-        <w:ind w:left="3119" w:right="2262"/>
-        <w:rPr>
-          <w:rFonts w:ascii="Times New Roman" w:eastAsia="Times New Roman" w:hAnsi="Times New Roman" w:cs="Times New Roman"/>
-          <w:lang w:eastAsia="en-GB"/>
-        </w:rPr>
-      </w:pPr>
-      <w:r>
-        <w:rPr>
-          <w:rFonts w:ascii="Times New Roman" w:eastAsia="Times New Roman" w:hAnsi="Times New Roman" w:cs="Times New Roman"/>
-          <w:lang w:eastAsia="en-GB"/>
-        </w:rPr>
-        <w:t>#4</w:t>
-      </w:r>
-      <w:r>
-        <w:rPr>
-          <w:rFonts w:ascii="Times New Roman" w:eastAsia="Times New Roman" w:hAnsi="Times New Roman" w:cs="Times New Roman"/>
-          <w:shd w:val="clear" w:color="auto" w:fill="000000" w:themeFill="text1"/>
-          <w:lang w:eastAsia="en-GB"/>
-        </w:rPr>
-        <w:t>2</w:t>
-      </w:r>
-      <w:r>
-        <w:rPr>
-          <w:rFonts w:ascii="Times New Roman" w:eastAsia="Times New Roman" w:hAnsi="Times New Roman" w:cs="Times New Roman"/>
-          <w:lang w:eastAsia="en-GB"/>
-        </w:rPr>
-        <w:t>8b46</w:t>
-      </w:r>
-    </w:p>
-    <w:p>
-      <w:pPr>
-        <w:shd w:val="clear" w:color="auto" w:fill="1FAD9F"/>
-        <w:ind w:left="3119" w:right="2262"/>
-        <w:rPr>
-          <w:rFonts w:ascii="Times New Roman" w:eastAsia="Times New Roman" w:hAnsi="Times New Roman" w:cs="Times New Roman"/>
-          <w:lang w:eastAsia="en-GB"/>
-        </w:rPr>
-      </w:pPr>
-      <w:r>
-        <w:rPr>
-          <w:rFonts w:ascii="Times New Roman" w:eastAsia="Times New Roman" w:hAnsi="Times New Roman" w:cs="Times New Roman"/>
-          <w:lang w:eastAsia="en-GB"/>
-        </w:rPr>
-        <w:t>#1fad9f</w:t>
-      </w:r>
-    </w:p>
-    <w:p>
-      <w:pPr>
-        <w:shd w:val="clear" w:color="auto" w:fill="28CC9E"/>
-        <w:ind w:left="3119" w:right="2262"/>
-        <w:rPr>
-          <w:rFonts w:ascii="Times New Roman" w:eastAsia="Times New Roman" w:hAnsi="Times New Roman" w:cs="Times New Roman"/>
-          <w:lang w:eastAsia="en-GB"/>
-        </w:rPr>
-      </w:pPr>
-      <w:r>
-        <w:rPr>
-          <w:rFonts w:ascii="Times New Roman" w:eastAsia="Times New Roman" w:hAnsi="Times New Roman" w:cs="Times New Roman"/>
-          <w:lang w:eastAsia="en-GB"/>
-        </w:rPr>
-        <w:t>#28cc9e</w:t>
-      </w:r>
-    </w:p>
-    <w:p>
-      <w:pPr>
-        <w:shd w:val="clear" w:color="auto" w:fill="459D72"/>
-        <w:ind w:left="3119" w:right="2262"/>
-        <w:rPr>
-          <w:rFonts w:ascii="Times New Roman" w:eastAsia="Times New Roman" w:hAnsi="Times New Roman" w:cs="Times New Roman"/>
-          <w:lang w:eastAsia="en-GB"/>
-        </w:rPr>
-      </w:pPr>
-      <w:r>
-        <w:rPr>
-          <w:rFonts w:ascii="Times New Roman" w:eastAsia="Times New Roman" w:hAnsi="Times New Roman" w:cs="Times New Roman"/>
-          <w:lang w:eastAsia="en-GB"/>
-        </w:rPr>
-        <w:t>#459d72</w:t>
-      </w:r>
-    </w:p>
-    <w:p>
-      <w:pPr>
-        <w:shd w:val="clear" w:color="auto" w:fill="90D26D"/>
-        <w:ind w:left="3119" w:right="2262"/>
-        <w:rPr>
-          <w:rFonts w:ascii="Times New Roman" w:eastAsia="Times New Roman" w:hAnsi="Times New Roman" w:cs="Times New Roman"/>
-          <w:lang w:eastAsia="en-GB"/>
-        </w:rPr>
-      </w:pPr>
-      <w:r>
-        <w:rPr>
-          <w:rFonts w:ascii="Times New Roman" w:eastAsia="Times New Roman" w:hAnsi="Times New Roman" w:cs="Times New Roman"/>
-          <w:lang w:eastAsia="en-GB"/>
-        </w:rPr>
-        <w:t>#90d26d</w:t>
-      </w:r>
-    </w:p>
-    <w:p>
-      <w:pPr>
-        <w:shd w:val="clear" w:color="auto" w:fill="DEFBC2"/>
-        <w:ind w:left="3119" w:right="2262"/>
-        <w:rPr>
-          <w:rFonts w:ascii="Times New Roman" w:eastAsia="Times New Roman" w:hAnsi="Times New Roman" w:cs="Times New Roman"/>
-          <w:lang w:eastAsia="en-GB"/>
-        </w:rPr>
-      </w:pPr>
-      <w:r>
-        <w:rPr>
-          <w:rFonts w:ascii="Times New Roman" w:eastAsia="Times New Roman" w:hAnsi="Times New Roman" w:cs="Times New Roman"/>
-          <w:lang w:eastAsia="en-GB"/>
-        </w:rPr>
-        <w:t>#defbc2</w:t>
-      </w:r>
-    </w:p>
-    <w:p>
-      <w:pPr>
-        <w:rPr>
-          <w:lang w:val="fr-FR"/>
-        </w:rPr>
-      </w:pPr>
+          <w:rFonts w:eastAsia="Times New Roman" w:cs="Times New Roman"/>
+          <w:lang w:val="fr-FR" w:eastAsia="en-GB"/>
+        </w:rPr>
+      </w:pPr>
+      <w:r>
+        <w:rPr>
+          <w:rFonts w:cs="Courier New"/>
+          <w:lang w:val="fr-FR" w:eastAsia="en-GB"/>
+        </w:rPr>
+        <w:t>Lucida Grande</w:t>
+      </w:r>
     </w:p>
     <w:p>
       <w:pPr>
         <w:pStyle w:val="ListParagraph"/>
         <w:numPr>
           <w:ilvl w:val="0"/>
-          <w:numId w:val="1"/>
+          <w:numId w:val="2"/>
         </w:numPr>
         <w:rPr>
-          <w:lang w:val="fr-FR"/>
-        </w:rPr>
-      </w:pPr>
-      <w:r>
-        <w:rPr>
-          <w:lang w:val="fr-FR"/>
-        </w:rPr>
-        <w:t>Typographie</w:t>
-      </w:r>
-    </w:p>
-    <w:p>
-      <w:pPr>
-        <w:rPr>
-          <w:rFonts w:ascii="Times New Roman" w:eastAsia="Times New Roman" w:hAnsi="Times New Roman" w:cs="Times New Roman"/>
-          <w:lang w:val="fr-FR" w:eastAsia="en-GB"/>
-        </w:rPr>
-      </w:pPr>
-      <w:r>
-        <w:rPr>
-          <w:lang w:val="fr-FR"/>
-        </w:rPr>
-        <w:tab/>
-      </w:r>
-      <w:proofErr w:type="gramStart"/>
-      <w:r>
-        <w:rPr>
-          <w:rFonts w:ascii="Courier New" w:hAnsi="Courier New" w:cs="Courier New"/>
+          <w:rFonts w:eastAsia="Times New Roman" w:cs="Times New Roman"/>
+          <w:lang w:val="fr-FR" w:eastAsia="en-GB"/>
+        </w:rPr>
+      </w:pPr>
+      <w:r>
+        <w:rPr>
+          <w:rFonts w:cs="Courier New"/>
+          <w:lang w:val="fr-FR" w:eastAsia="en-GB"/>
+        </w:rPr>
+        <w:t>sans-serif</w:t>
+      </w:r>
+    </w:p>
+    <w:p>
+      <w:pPr>
+        <w:ind w:left="720"/>
+        <w:rPr>
+          <w:rFonts w:eastAsia="Times New Roman" w:cs="Lucida Sans Unicode"/>
+          <w:lang w:val="fr-FR" w:eastAsia="en-GB"/>
+        </w:rPr>
+      </w:pPr>
+    </w:p>
+    <w:p>
+      <w:pPr>
+        <w:rPr>
+          <w:rFonts w:eastAsia="Times New Roman" w:cs="Lucida Sans Unicode"/>
+          <w:i/>
+          <w:lang w:val="fr-FR" w:eastAsia="en-GB"/>
+        </w:rPr>
+      </w:pPr>
+    </w:p>
+    <w:p>
+      <w:pPr>
+        <w:ind w:left="720"/>
+        <w:rPr>
+          <w:rFonts w:eastAsia="Times New Roman" w:cs="Lucida Sans Unicode"/>
+          <w:i/>
+          <w:lang w:val="fr-FR" w:eastAsia="en-GB"/>
+        </w:rPr>
+      </w:pPr>
+      <w:r>
+        <w:rPr>
+          <w:rFonts w:eastAsia="Times New Roman" w:cs="Lucida Sans Unicode"/>
+          <w:i/>
+          <w:lang w:val="fr-FR" w:eastAsia="en-GB"/>
+        </w:rPr>
+        <w:t>Typo d’affichage :</w:t>
+      </w:r>
+    </w:p>
+    <w:p>
+      <w:pPr>
+        <w:ind w:left="1440"/>
+        <w:rPr>
+          <w:rFonts w:ascii="Lucida Sans Unicode" w:eastAsia="Times New Roman" w:hAnsi="Lucida Sans Unicode" w:cs="Lucida Sans Unicode"/>
           <w:sz w:val="20"/>
-          <w:szCs w:val="20"/>
-          <w:lang w:val="fr-FR" w:eastAsia="en-GB"/>
-        </w:rPr>
-        <w:t>font</w:t>
-      </w:r>
-      <w:proofErr w:type="gramEnd"/>
-      <w:r>
-        <w:rPr>
-          <w:rFonts w:ascii="Courier New" w:hAnsi="Courier New" w:cs="Courier New"/>
-          <w:sz w:val="20"/>
-          <w:szCs w:val="20"/>
-          <w:lang w:val="fr-FR" w:eastAsia="en-GB"/>
-        </w:rPr>
-        <w:t>-</w:t>
-      </w:r>
-      <w:proofErr w:type="spellStart"/>
-      <w:r>
-        <w:rPr>
-          <w:rFonts w:ascii="Courier New" w:hAnsi="Courier New" w:cs="Courier New"/>
-          <w:sz w:val="20"/>
-          <w:szCs w:val="20"/>
-          <w:lang w:val="fr-FR" w:eastAsia="en-GB"/>
-        </w:rPr>
-        <w:t>family</w:t>
-      </w:r>
-      <w:proofErr w:type="spellEnd"/>
-      <w:r>
-        <w:rPr>
-          <w:rFonts w:ascii="Courier New" w:hAnsi="Courier New" w:cs="Courier New"/>
-          <w:sz w:val="20"/>
-          <w:szCs w:val="20"/>
-          <w:lang w:val="fr-FR" w:eastAsia="en-GB"/>
-        </w:rPr>
-        <w:t>: 'Lucida Sans Unicode', 'Lucida Grande', sans-</w:t>
-      </w:r>
-      <w:proofErr w:type="spellStart"/>
-      <w:r>
-        <w:rPr>
-          <w:rFonts w:ascii="Courier New" w:hAnsi="Courier New" w:cs="Courier New"/>
-          <w:sz w:val="20"/>
-          <w:szCs w:val="20"/>
-          <w:lang w:val="fr-FR" w:eastAsia="en-GB"/>
-        </w:rPr>
-        <w:t>serif</w:t>
-      </w:r>
-      <w:proofErr w:type="spellEnd"/>
-      <w:r>
-        <w:rPr>
-          <w:rFonts w:ascii="Courier New" w:hAnsi="Courier New" w:cs="Courier New"/>
-          <w:sz w:val="20"/>
-          <w:szCs w:val="20"/>
-          <w:lang w:val="fr-FR" w:eastAsia="en-GB"/>
-        </w:rPr>
-        <w:t>;</w:t>
-      </w:r>
-    </w:p>
-    <w:p>
-      <w:pPr>
-        <w:ind w:left="720"/>
-        <w:rPr>
-          <w:rFonts w:ascii="Times New Roman" w:eastAsia="Times New Roman" w:hAnsi="Times New Roman" w:cs="Times New Roman"/>
-          <w:lang w:val="fr-FR" w:eastAsia="en-GB"/>
-        </w:rPr>
-      </w:pPr>
+          <w:lang w:val="fr-FR" w:eastAsia="en-GB"/>
+        </w:rPr>
+      </w:pPr>
+      <w:r>
+        <w:rPr>
+          <w:rFonts w:eastAsia="Times New Roman" w:cs="Lucida Sans Unicode"/>
+          <w:lang w:val="fr-FR" w:eastAsia="en-GB"/>
+        </w:rPr>
+        <w:br/>
+      </w:r>
       <w:r>
         <w:rPr>
           <w:rFonts w:ascii="Lucida Sans Unicode" w:eastAsia="Times New Roman" w:hAnsi="Lucida Sans Unicode" w:cs="Lucida Sans Unicode"/>
-          <w:lang w:val="fr-FR" w:eastAsia="en-GB"/>
-        </w:rPr>
-        <w:t>Portez ce vieux whisky au juge blond qui fume</w:t>
+          <w:sz w:val="36"/>
+          <w:lang w:val="fr-FR" w:eastAsia="en-GB"/>
+        </w:rPr>
+        <w:t>ABCDEFGHIJKLMNOPQRSTUVWXYZ</w:t>
       </w:r>
       <w:r>
         <w:rPr>
           <w:rFonts w:ascii="Lucida Sans Unicode" w:eastAsia="Times New Roman" w:hAnsi="Lucida Sans Unicode" w:cs="Lucida Sans Unicode"/>
+          <w:sz w:val="36"/>
           <w:lang w:val="fr-FR" w:eastAsia="en-GB"/>
         </w:rPr>
         <w:br/>
-        <w:t>ABCDE</w:t>
-      </w:r>
-      <w:bookmarkStart w:id="0" w:name="_GoBack"/>
-      <w:bookmarkEnd w:id="0"/>
+        <w:t>abcdefghijklmnopqrstuvwxyz</w:t>
+      </w:r>
       <w:r>
         <w:rPr>
           <w:rFonts w:ascii="Lucida Sans Unicode" w:eastAsia="Times New Roman" w:hAnsi="Lucida Sans Unicode" w:cs="Lucida Sans Unicode"/>
-          <w:lang w:val="fr-FR" w:eastAsia="en-GB"/>
-        </w:rPr>
-        <w:t>FGHIJKLMNOPQRSTUVWXYZ</w:t>
-      </w:r>
-      <w:r>
-        <w:rPr>
-          <w:rFonts w:ascii="Lucida Sans Unicode" w:eastAsia="Times New Roman" w:hAnsi="Lucida Sans Unicode" w:cs="Lucida Sans Unicode"/>
-          <w:lang w:val="fr-FR" w:eastAsia="en-GB"/>
-        </w:rPr>
-        <w:br/>
-      </w:r>
-      <w:proofErr w:type="spellStart"/>
-      <w:r>
-        <w:rPr>
-          <w:rFonts w:ascii="Lucida Sans Unicode" w:eastAsia="Times New Roman" w:hAnsi="Lucida Sans Unicode" w:cs="Lucida Sans Unicode"/>
-          <w:lang w:val="fr-FR" w:eastAsia="en-GB"/>
-        </w:rPr>
-        <w:t>abcdefghijklmnopqrstuvwxyz</w:t>
-      </w:r>
-      <w:proofErr w:type="spellEnd"/>
-      <w:r>
-        <w:rPr>
-          <w:rFonts w:ascii="Lucida Sans Unicode" w:eastAsia="Times New Roman" w:hAnsi="Lucida Sans Unicode" w:cs="Lucida Sans Unicode"/>
+          <w:sz w:val="36"/>
           <w:lang w:val="fr-FR" w:eastAsia="en-GB"/>
         </w:rPr>
         <w:br/>
@@ -539,8 +827,138 @@
     </w:p>
     <w:p>
       <w:pPr>
-        <w:rPr>
-          <w:lang w:val="fr-FR"/>
+        <w:ind w:left="1440"/>
+        <w:rPr>
+          <w:rFonts w:eastAsia="Times New Roman" w:cs="Lucida Sans Unicode"/>
+          <w:i/>
+          <w:lang w:val="fr-FR" w:eastAsia="en-GB"/>
+        </w:rPr>
+      </w:pPr>
+      <w:r>
+        <w:rPr>
+          <w:rFonts w:ascii="Lucida Sans Unicode" w:eastAsia="Times New Roman" w:hAnsi="Lucida Sans Unicode" w:cs="Lucida Sans Unicode"/>
+          <w:b/>
+          <w:sz w:val="48"/>
+          <w:lang w:val="fr-FR" w:eastAsia="en-GB"/>
+        </w:rPr>
+        <w:t>G</w:t>
+      </w:r>
+      <w:r>
+        <w:rPr>
+          <w:rFonts w:ascii="Lucida Sans Unicode" w:eastAsia="Times New Roman" w:hAnsi="Lucida Sans Unicode" w:cs="Lucida Sans Unicode"/>
+          <w:b/>
+          <w:sz w:val="48"/>
+          <w:lang w:val="fr-FR" w:eastAsia="en-GB"/>
+        </w:rPr>
+        <w:t>ras</w:t>
+      </w:r>
+      <w:r>
+        <w:rPr>
+          <w:rFonts w:eastAsia="Times New Roman" w:cs="Lucida Sans Unicode"/>
+          <w:i/>
+          <w:lang w:val="fr-FR" w:eastAsia="en-GB"/>
+        </w:rPr>
+        <w:tab/>
+      </w:r>
+      <w:r>
+        <w:rPr>
+          <w:rFonts w:eastAsia="Times New Roman" w:cs="Lucida Sans Unicode"/>
+          <w:i/>
+          <w:lang w:val="fr-FR" w:eastAsia="en-GB"/>
+        </w:rPr>
+        <w:tab/>
+      </w:r>
+      <w:r>
+        <w:rPr>
+          <w:rFonts w:ascii="Lucida Sans Unicode" w:eastAsia="Times New Roman" w:hAnsi="Lucida Sans Unicode" w:cs="Lucida Sans Unicode"/>
+          <w:i/>
+          <w:sz w:val="48"/>
+          <w:lang w:val="fr-FR" w:eastAsia="en-GB"/>
+        </w:rPr>
+        <w:t>Italique</w:t>
+      </w:r>
+    </w:p>
+    <w:p>
+      <w:pPr>
+        <w:ind w:left="720" w:firstLine="720"/>
+        <w:rPr>
+          <w:rFonts w:eastAsia="Times New Roman" w:cs="Lucida Sans Unicode"/>
+          <w:i/>
+          <w:lang w:val="fr-FR" w:eastAsia="en-GB"/>
+        </w:rPr>
+      </w:pPr>
+      <w:r>
+        <w:rPr>
+          <w:rFonts w:ascii="Lucida Sans Unicode" w:eastAsia="Times New Roman" w:hAnsi="Lucida Sans Unicode" w:cs="Lucida Sans Unicode"/>
+          <w:sz w:val="48"/>
+          <w:lang w:val="fr-FR" w:eastAsia="en-GB"/>
+        </w:rPr>
+        <w:t>Grand</w:t>
+      </w:r>
+      <w:r>
+        <w:rPr>
+          <w:rFonts w:ascii="Lucida Sans Unicode" w:eastAsia="Times New Roman" w:hAnsi="Lucida Sans Unicode" w:cs="Lucida Sans Unicode"/>
+          <w:sz w:val="48"/>
+          <w:lang w:val="fr-FR" w:eastAsia="en-GB"/>
+        </w:rPr>
+        <w:tab/>
+      </w:r>
+      <w:r>
+        <w:rPr>
+          <w:rFonts w:eastAsia="Times New Roman" w:cs="Lucida Sans Unicode"/>
+          <w:i/>
+          <w:lang w:val="fr-FR" w:eastAsia="en-GB"/>
+        </w:rPr>
+        <w:tab/>
+      </w:r>
+      <w:r>
+        <w:rPr>
+          <w:rFonts w:ascii="Lucida Sans Unicode" w:eastAsia="Times New Roman" w:hAnsi="Lucida Sans Unicode" w:cs="Lucida Sans Unicode"/>
+          <w:lang w:val="fr-FR" w:eastAsia="en-GB"/>
+        </w:rPr>
+        <w:t>Normal</w:t>
+      </w:r>
+      <w:r>
+        <w:rPr>
+          <w:rFonts w:ascii="Lucida Sans Unicode" w:eastAsia="Times New Roman" w:hAnsi="Lucida Sans Unicode" w:cs="Lucida Sans Unicode"/>
+          <w:lang w:val="fr-FR" w:eastAsia="en-GB"/>
+        </w:rPr>
+        <w:tab/>
+      </w:r>
+      <w:r>
+        <w:rPr>
+          <w:rFonts w:eastAsia="Times New Roman" w:cs="Lucida Sans Unicode"/>
+          <w:i/>
+          <w:lang w:val="fr-FR" w:eastAsia="en-GB"/>
+        </w:rPr>
+        <w:tab/>
+      </w:r>
+      <w:r>
+        <w:rPr>
+          <w:rFonts w:ascii="Lucida Sans Unicode" w:eastAsia="Times New Roman" w:hAnsi="Lucida Sans Unicode" w:cs="Lucida Sans Unicode"/>
+          <w:sz w:val="16"/>
+          <w:lang w:val="fr-FR" w:eastAsia="en-GB"/>
+        </w:rPr>
+        <w:t>Petit</w:t>
+      </w:r>
+    </w:p>
+    <w:p>
+      <w:pPr>
+        <w:ind w:left="1440"/>
+        <w:rPr>
+          <w:rFonts w:ascii="Lucida Sans Unicode" w:eastAsia="Times New Roman" w:hAnsi="Lucida Sans Unicode" w:cs="Lucida Sans Unicode"/>
+          <w:sz w:val="36"/>
+          <w:lang w:val="fr-FR" w:eastAsia="en-GB"/>
+        </w:rPr>
+      </w:pPr>
+    </w:p>
+    <w:p>
+      <w:pPr>
+        <w:ind w:left="1440"/>
+        <w:rPr>
+          <w:rFonts w:ascii="Lucida Sans Unicode" w:eastAsia="Times New Roman" w:hAnsi="Lucida Sans Unicode" w:cs="Lucida Sans Unicode"/>
+          <w:sz w:val="36"/>
+          <w:lang w:val="fr-FR" w:eastAsia="en-GB"/>
         </w:rPr>
       </w:pPr>
     </w:p>
@@ -564,6 +982,119 @@
 <file path=word/numbering.xml><?xml version="1.0" encoding="utf-8"?>
 <w:numbering xmlns:wpc="http://schemas.microsoft.com/office/word/2010/wordprocessingCanvas" xmlns:mo="http://schemas.microsoft.com/office/mac/office/2008/main" xmlns:mc="http://schemas.openxmlformats.org/markup-compatibility/2006" xmlns:mv="urn:schemas-microsoft-com:mac:vml" xmlns:o="urn:schemas-microsoft-com:office:office" xmlns:r="http://schemas.openxmlformats.org/officeDocument/2006/relationships" xmlns:m="http://schemas.openxmlformats.org/officeDocument/2006/math" xmlns:v="urn:schemas-microsoft-com:vml" xmlns:wp14="http://schemas.microsoft.com/office/word/2010/wordprocessingDrawing" xmlns:wp="http://schemas.openxmlformats.org/drawingml/2006/wordprocessingDrawing" xmlns:w10="urn:schemas-microsoft-com:office:word" xmlns:w="http://schemas.openxmlformats.org/wordprocessingml/2006/main" xmlns:w14="http://schemas.microsoft.com/office/word/2010/wordml" xmlns:w15="http://schemas.microsoft.com/office/word/2012/wordml" xmlns:wpg="http://schemas.microsoft.com/office/word/2010/wordprocessingGroup" xmlns:wpi="http://schemas.microsoft.com/office/word/2010/wordprocessingInk" xmlns:wne="http://schemas.microsoft.com/office/word/2006/wordml" xmlns:wps="http://schemas.microsoft.com/office/word/2010/wordprocessingShape" mc:Ignorable="w14 w15 wp14">
   <w:abstractNum w:abstractNumId="0">
+    <w:nsid w:val="47787980"/>
+    <w:multiLevelType w:val="hybridMultilevel"/>
+    <w:tmpl w:val="11F8D8CC"/>
+    <w:lvl w:ilvl="0" w:tplc="08090001">
+      <w:start w:val="1"/>
+      <w:numFmt w:val="bullet"/>
+      <w:lvlText w:val=""/>
+      <w:lvlJc w:val="left"/>
+      <w:pPr>
+        <w:ind w:left="2160" w:hanging="360"/>
+      </w:pPr>
+      <w:rPr>
+        <w:rFonts w:ascii="Symbol" w:hAnsi="Symbol" w:hint="default"/>
+      </w:rPr>
+    </w:lvl>
+    <w:lvl w:ilvl="1" w:tplc="08090003" w:tentative="1">
+      <w:start w:val="1"/>
+      <w:numFmt w:val="bullet"/>
+      <w:lvlText w:val="o"/>
+      <w:lvlJc w:val="left"/>
+      <w:pPr>
+        <w:ind w:left="2880" w:hanging="360"/>
+      </w:pPr>
+      <w:rPr>
+        <w:rFonts w:ascii="Courier New" w:hAnsi="Courier New" w:cs="Courier New" w:hint="default"/>
+      </w:rPr>
+    </w:lvl>
+    <w:lvl w:ilvl="2" w:tplc="08090005" w:tentative="1">
+      <w:start w:val="1"/>
+      <w:numFmt w:val="bullet"/>
+      <w:lvlText w:val=""/>
+      <w:lvlJc w:val="left"/>
+      <w:pPr>
+        <w:ind w:left="3600" w:hanging="360"/>
+      </w:pPr>
+      <w:rPr>
+        <w:rFonts w:ascii="Wingdings" w:hAnsi="Wingdings" w:hint="default"/>
+      </w:rPr>
+    </w:lvl>
+    <w:lvl w:ilvl="3" w:tplc="08090001" w:tentative="1">
+      <w:start w:val="1"/>
+      <w:numFmt w:val="bullet"/>
+      <w:lvlText w:val=""/>
+      <w:lvlJc w:val="left"/>
+      <w:pPr>
+        <w:ind w:left="4320" w:hanging="360"/>
+      </w:pPr>
+      <w:rPr>
+        <w:rFonts w:ascii="Symbol" w:hAnsi="Symbol" w:hint="default"/>
+      </w:rPr>
+    </w:lvl>
+    <w:lvl w:ilvl="4" w:tplc="08090003" w:tentative="1">
+      <w:start w:val="1"/>
+      <w:numFmt w:val="bullet"/>
+      <w:lvlText w:val="o"/>
+      <w:lvlJc w:val="left"/>
+      <w:pPr>
+        <w:ind w:left="5040" w:hanging="360"/>
+      </w:pPr>
+      <w:rPr>
+        <w:rFonts w:ascii="Courier New" w:hAnsi="Courier New" w:cs="Courier New" w:hint="default"/>
+      </w:rPr>
+    </w:lvl>
+    <w:lvl w:ilvl="5" w:tplc="08090005" w:tentative="1">
+      <w:start w:val="1"/>
+      <w:numFmt w:val="bullet"/>
+      <w:lvlText w:val=""/>
+      <w:lvlJc w:val="left"/>
+      <w:pPr>
+        <w:ind w:left="5760" w:hanging="360"/>
+      </w:pPr>
+      <w:rPr>
+        <w:rFonts w:ascii="Wingdings" w:hAnsi="Wingdings" w:hint="default"/>
+      </w:rPr>
+    </w:lvl>
+    <w:lvl w:ilvl="6" w:tplc="08090001" w:tentative="1">
+      <w:start w:val="1"/>
+      <w:numFmt w:val="bullet"/>
+      <w:lvlText w:val=""/>
+      <w:lvlJc w:val="left"/>
+      <w:pPr>
+        <w:ind w:left="6480" w:hanging="360"/>
+      </w:pPr>
+      <w:rPr>
+        <w:rFonts w:ascii="Symbol" w:hAnsi="Symbol" w:hint="default"/>
+      </w:rPr>
+    </w:lvl>
+    <w:lvl w:ilvl="7" w:tplc="08090003" w:tentative="1">
+      <w:start w:val="1"/>
+      <w:numFmt w:val="bullet"/>
+      <w:lvlText w:val="o"/>
+      <w:lvlJc w:val="left"/>
+      <w:pPr>
+        <w:ind w:left="7200" w:hanging="360"/>
+      </w:pPr>
+      <w:rPr>
+        <w:rFonts w:ascii="Courier New" w:hAnsi="Courier New" w:cs="Courier New" w:hint="default"/>
+      </w:rPr>
+    </w:lvl>
+    <w:lvl w:ilvl="8" w:tplc="08090005" w:tentative="1">
+      <w:start w:val="1"/>
+      <w:numFmt w:val="bullet"/>
+      <w:lvlText w:val=""/>
+      <w:lvlJc w:val="left"/>
+      <w:pPr>
+        <w:ind w:left="7920" w:hanging="360"/>
+      </w:pPr>
+      <w:rPr>
+        <w:rFonts w:ascii="Wingdings" w:hAnsi="Wingdings" w:hint="default"/>
+      </w:rPr>
+    </w:lvl>
+  </w:abstractNum>
+  <w:abstractNum w:abstractNumId="1">
     <w:nsid w:val="62731E20"/>
     <w:multiLevelType w:val="hybridMultilevel"/>
     <w:tmpl w:val="DA4E9CB2"/>
@@ -653,6 +1184,9 @@
     </w:lvl>
   </w:abstractNum>
   <w:num w:numId="1">
+    <w:abstractNumId w:val="1"/>
+  </w:num>
+  <w:num w:numId="2">
     <w:abstractNumId w:val="0"/>
   </w:num>
 </w:numbering>

</xml_diff>

<commit_message>
Mise à jour mineure
</commit_message>
<xml_diff>
--- a/Charte graphique.docx
+++ b/Charte graphique.docx
@@ -28,8 +28,18 @@
           <w:sz w:val="48"/>
           <w:lang w:val="fr-FR"/>
         </w:rPr>
-        <w:t xml:space="preserve"> Joliflor</w:t>
-      </w:r>
+        <w:t xml:space="preserve"> </w:t>
+      </w:r>
+      <w:proofErr w:type="spellStart"/>
+      <w:r>
+        <w:rPr>
+          <w:b/>
+          <w:sz w:val="48"/>
+          <w:lang w:val="fr-FR"/>
+        </w:rPr>
+        <w:t>Joliflor</w:t>
+      </w:r>
+      <w:proofErr w:type="spellEnd"/>
     </w:p>
     <w:p>
       <w:pPr>
@@ -68,7 +78,25 @@
           <w:color w:val="A6A6A6" w:themeColor="background1" w:themeShade="A6"/>
           <w:lang w:val="fr-FR"/>
         </w:rPr>
-        <w:t>rte contient l’ensemble des règles fondamentales de l’utilisation de l’identité graphique caractérisant le site de commerce Joliflor.</w:t>
+        <w:t xml:space="preserve">rte contient l’ensemble des règles fondamentales de l’utilisation de l’identité graphique caractérisant le site de commerce </w:t>
+      </w:r>
+      <w:proofErr w:type="spellStart"/>
+      <w:r>
+        <w:rPr>
+          <w:i/>
+          <w:color w:val="A6A6A6" w:themeColor="background1" w:themeShade="A6"/>
+          <w:lang w:val="fr-FR"/>
+        </w:rPr>
+        <w:t>Joliflor</w:t>
+      </w:r>
+      <w:proofErr w:type="spellEnd"/>
+      <w:r>
+        <w:rPr>
+          <w:i/>
+          <w:color w:val="A6A6A6" w:themeColor="background1" w:themeShade="A6"/>
+          <w:lang w:val="fr-FR"/>
+        </w:rPr>
+        <w:t>.</w:t>
       </w:r>
     </w:p>
     <w:p>
@@ -122,59 +150,129 @@
           <w:lang w:val="fr-FR"/>
         </w:rPr>
       </w:pPr>
-    </w:p>
-    <w:p>
-      <w:pPr>
-        <w:rPr>
-          <w:b/>
-          <w:lang w:val="fr-FR"/>
-        </w:rPr>
-      </w:pPr>
-    </w:p>
-    <w:p>
-      <w:pPr>
-        <w:rPr>
-          <w:b/>
-          <w:lang w:val="fr-FR"/>
-        </w:rPr>
-      </w:pPr>
-    </w:p>
-    <w:p>
-      <w:pPr>
-        <w:rPr>
-          <w:b/>
-          <w:lang w:val="fr-FR"/>
-        </w:rPr>
-      </w:pPr>
-    </w:p>
-    <w:p>
-      <w:pPr>
-        <w:rPr>
-          <w:b/>
-          <w:lang w:val="fr-FR"/>
-        </w:rPr>
-      </w:pPr>
-    </w:p>
-    <w:p>
-      <w:pPr>
-        <w:rPr>
-          <w:b/>
-          <w:lang w:val="fr-FR"/>
-        </w:rPr>
-      </w:pPr>
-    </w:p>
-    <w:p>
-      <w:pPr>
-        <w:rPr>
-          <w:b/>
-          <w:lang w:val="fr-FR"/>
-        </w:rPr>
-      </w:pPr>
-    </w:p>
-    <w:p>
-      <w:pPr>
-        <w:rPr>
-          <w:b/>
+      <w:r>
+        <w:rPr>
+          <w:b/>
+          <w:noProof/>
+          <w:lang w:eastAsia="en-GB"/>
+        </w:rPr>
+        <w:drawing>
+          <wp:anchor distT="0" distB="0" distL="114300" distR="114300" simplePos="0" relativeHeight="251658240" behindDoc="1" locked="0" layoutInCell="1" allowOverlap="1" wp14:anchorId="693457AF" wp14:editId="38BD74E8">
+            <wp:simplePos x="0" y="0"/>
+            <wp:positionH relativeFrom="column">
+              <wp:posOffset>2351698</wp:posOffset>
+            </wp:positionH>
+            <wp:positionV relativeFrom="paragraph">
+              <wp:posOffset>77372</wp:posOffset>
+            </wp:positionV>
+            <wp:extent cx="849532" cy="849532"/>
+            <wp:effectExtent l="0" t="0" r="0" b="0"/>
+            <wp:wrapNone/>
+            <wp:docPr id="1" name="Picture 1" descr="www/src/images/logos/001-nature-9.png"/>
+            <wp:cNvGraphicFramePr>
+              <a:graphicFrameLocks xmlns:a="http://schemas.openxmlformats.org/drawingml/2006/main" noChangeAspect="1"/>
+            </wp:cNvGraphicFramePr>
+            <a:graphic xmlns:a="http://schemas.openxmlformats.org/drawingml/2006/main">
+              <a:graphicData uri="http://schemas.openxmlformats.org/drawingml/2006/picture">
+                <pic:pic xmlns:pic="http://schemas.openxmlformats.org/drawingml/2006/picture">
+                  <pic:nvPicPr>
+                    <pic:cNvPr id="0" name="Picture 1" descr="www/src/images/logos/001-nature-9.png"/>
+                    <pic:cNvPicPr>
+                      <a:picLocks noChangeAspect="1" noChangeArrowheads="1"/>
+                    </pic:cNvPicPr>
+                  </pic:nvPicPr>
+                  <pic:blipFill>
+                    <a:blip r:embed="rId5">
+                      <a:extLst>
+                        <a:ext uri="{28A0092B-C50C-407E-A947-70E740481C1C}">
+                          <a14:useLocalDpi xmlns:a14="http://schemas.microsoft.com/office/drawing/2010/main" val="0"/>
+                        </a:ext>
+                      </a:extLst>
+                    </a:blip>
+                    <a:srcRect/>
+                    <a:stretch>
+                      <a:fillRect/>
+                    </a:stretch>
+                  </pic:blipFill>
+                  <pic:spPr bwMode="auto">
+                    <a:xfrm>
+                      <a:off x="0" y="0"/>
+                      <a:ext cx="849532" cy="849532"/>
+                    </a:xfrm>
+                    <a:prstGeom prst="rect">
+                      <a:avLst/>
+                    </a:prstGeom>
+                    <a:noFill/>
+                    <a:ln>
+                      <a:noFill/>
+                    </a:ln>
+                  </pic:spPr>
+                </pic:pic>
+              </a:graphicData>
+            </a:graphic>
+            <wp14:sizeRelH relativeFrom="page">
+              <wp14:pctWidth>0</wp14:pctWidth>
+            </wp14:sizeRelH>
+            <wp14:sizeRelV relativeFrom="page">
+              <wp14:pctHeight>0</wp14:pctHeight>
+            </wp14:sizeRelV>
+          </wp:anchor>
+        </w:drawing>
+      </w:r>
+    </w:p>
+    <w:p>
+      <w:pPr>
+        <w:rPr>
+          <w:b/>
+          <w:lang w:val="fr-FR"/>
+        </w:rPr>
+      </w:pPr>
+    </w:p>
+    <w:p>
+      <w:pPr>
+        <w:rPr>
+          <w:b/>
+          <w:lang w:val="fr-FR"/>
+        </w:rPr>
+      </w:pPr>
+    </w:p>
+    <w:p>
+      <w:pPr>
+        <w:rPr>
+          <w:b/>
+          <w:lang w:val="fr-FR"/>
+        </w:rPr>
+      </w:pPr>
+    </w:p>
+    <w:p>
+      <w:pPr>
+        <w:rPr>
+          <w:b/>
+          <w:lang w:val="fr-FR"/>
+        </w:rPr>
+      </w:pPr>
+    </w:p>
+    <w:p>
+      <w:pPr>
+        <w:rPr>
+          <w:b/>
+          <w:lang w:val="fr-FR"/>
+        </w:rPr>
+      </w:pPr>
+    </w:p>
+    <w:p>
+      <w:pPr>
+        <w:rPr>
+          <w:b/>
+          <w:lang w:val="fr-FR"/>
+        </w:rPr>
+      </w:pPr>
+    </w:p>
+    <w:p>
+      <w:pPr>
+        <w:rPr>
+          <w:b/>
+          <w:lang w:val="fr-FR"/>
         </w:rPr>
       </w:pPr>
     </w:p>
@@ -214,13 +312,14 @@
     </w:p>
     <w:p>
       <w:pPr>
-        <w:ind w:left="3119" w:right="2262"/>
+        <w:ind w:left="2410" w:right="2829"/>
         <w:jc w:val="center"/>
         <w:rPr>
           <w:shd w:val="clear" w:color="auto" w:fill="D7A979"/>
           <w:lang w:val="fr-FR"/>
         </w:rPr>
       </w:pPr>
+      <w:bookmarkStart w:id="0" w:name="_GoBack"/>
       <w:r>
         <w:rPr>
           <w:lang w:val="fr-FR"/>
@@ -231,7 +330,7 @@
     <w:p>
       <w:pPr>
         <w:shd w:val="clear" w:color="auto" w:fill="D7A979"/>
-        <w:ind w:left="3119" w:right="2262"/>
+        <w:ind w:left="2410" w:right="2829"/>
         <w:rPr>
           <w:color w:val="FFFFFF" w:themeColor="background1"/>
           <w:shd w:val="clear" w:color="auto" w:fill="D7A979"/>
@@ -250,7 +349,7 @@
     <w:p>
       <w:pPr>
         <w:shd w:val="clear" w:color="auto" w:fill="D87B41"/>
-        <w:ind w:left="3119" w:right="2262"/>
+        <w:ind w:left="2410" w:right="2829"/>
         <w:rPr>
           <w:color w:val="FFFFFF" w:themeColor="background1"/>
           <w:shd w:val="clear" w:color="auto" w:fill="D7A979"/>
@@ -268,7 +367,7 @@
     <w:p>
       <w:pPr>
         <w:shd w:val="clear" w:color="auto" w:fill="AB7942"/>
-        <w:ind w:left="3119" w:right="2262"/>
+        <w:ind w:left="2410" w:right="2829"/>
         <w:rPr>
           <w:color w:val="FFFFFF" w:themeColor="background1"/>
           <w:lang w:val="fr-FR"/>
@@ -284,15 +383,15 @@
     </w:p>
     <w:p>
       <w:pPr>
-        <w:ind w:left="3119" w:right="2262"/>
-        <w:rPr>
-          <w:lang w:val="fr-FR"/>
-        </w:rPr>
-      </w:pPr>
-    </w:p>
-    <w:p>
-      <w:pPr>
-        <w:ind w:left="3119" w:right="2262"/>
+        <w:ind w:left="2410" w:right="2829"/>
+        <w:rPr>
+          <w:lang w:val="fr-FR"/>
+        </w:rPr>
+      </w:pPr>
+    </w:p>
+    <w:p>
+      <w:pPr>
+        <w:ind w:left="2410" w:right="2829"/>
         <w:jc w:val="center"/>
         <w:rPr>
           <w:lang w:val="fr-FR"/>
@@ -308,7 +407,7 @@
     <w:p>
       <w:pPr>
         <w:shd w:val="clear" w:color="auto" w:fill="680747"/>
-        <w:ind w:left="3119" w:right="2262"/>
+        <w:ind w:left="2410" w:right="2829"/>
         <w:rPr>
           <w:rFonts w:eastAsia="Times New Roman" w:cs="Times New Roman"/>
           <w:color w:val="FFFFFF" w:themeColor="background1"/>
@@ -327,7 +426,7 @@
     <w:p>
       <w:pPr>
         <w:shd w:val="clear" w:color="auto" w:fill="C3195D"/>
-        <w:ind w:left="3119" w:right="2262"/>
+        <w:ind w:left="2410" w:right="2829"/>
         <w:rPr>
           <w:rFonts w:eastAsia="Times New Roman" w:cs="Times New Roman"/>
           <w:color w:val="FFFFFF" w:themeColor="background1"/>
@@ -346,7 +445,7 @@
     <w:p>
       <w:pPr>
         <w:shd w:val="clear" w:color="auto" w:fill="F70776"/>
-        <w:ind w:left="3119" w:right="2262"/>
+        <w:ind w:left="2410" w:right="2829"/>
         <w:rPr>
           <w:rFonts w:eastAsia="Times New Roman" w:cs="Times New Roman"/>
           <w:color w:val="FFFFFF" w:themeColor="background1"/>
@@ -365,7 +464,7 @@
     <w:p>
       <w:pPr>
         <w:shd w:val="clear" w:color="auto" w:fill="ED5485"/>
-        <w:ind w:left="3119" w:right="2262"/>
+        <w:ind w:left="2410" w:right="2829"/>
         <w:rPr>
           <w:rFonts w:eastAsia="Times New Roman" w:cs="Times New Roman"/>
           <w:color w:val="FFFFFF" w:themeColor="background1"/>
@@ -383,7 +482,7 @@
     </w:p>
     <w:p>
       <w:pPr>
-        <w:ind w:left="3119" w:right="2262"/>
+        <w:ind w:left="2410" w:right="2829"/>
         <w:jc w:val="center"/>
         <w:rPr>
           <w:lang w:val="fr-FR"/>
@@ -392,7 +491,7 @@
     </w:p>
     <w:p>
       <w:pPr>
-        <w:ind w:left="3119" w:right="2262"/>
+        <w:ind w:left="2410" w:right="2829"/>
         <w:jc w:val="center"/>
         <w:rPr>
           <w:lang w:val="fr-FR"/>
@@ -408,7 +507,7 @@
     <w:p>
       <w:pPr>
         <w:shd w:val="clear" w:color="auto" w:fill="1FAD9F"/>
-        <w:ind w:left="3119" w:right="2262"/>
+        <w:ind w:left="2410" w:right="2829"/>
         <w:rPr>
           <w:rFonts w:eastAsia="Times New Roman" w:cs="Times New Roman"/>
           <w:color w:val="FFFFFF" w:themeColor="background1"/>
@@ -427,7 +526,7 @@
     <w:p>
       <w:pPr>
         <w:shd w:val="clear" w:color="auto" w:fill="28CC9E"/>
-        <w:ind w:left="3119" w:right="2262"/>
+        <w:ind w:left="2410" w:right="2829"/>
         <w:rPr>
           <w:rFonts w:eastAsia="Times New Roman" w:cs="Times New Roman"/>
           <w:color w:val="FFFFFF" w:themeColor="background1"/>
@@ -446,7 +545,7 @@
     <w:p>
       <w:pPr>
         <w:shd w:val="clear" w:color="auto" w:fill="459D72"/>
-        <w:ind w:left="3119" w:right="2262"/>
+        <w:ind w:left="2410" w:right="2829"/>
         <w:rPr>
           <w:rFonts w:eastAsia="Times New Roman" w:cs="Times New Roman"/>
           <w:color w:val="FFFFFF" w:themeColor="background1"/>
@@ -465,7 +564,7 @@
     <w:p>
       <w:pPr>
         <w:shd w:val="clear" w:color="auto" w:fill="90D26D"/>
-        <w:ind w:left="3119" w:right="2262"/>
+        <w:ind w:left="2410" w:right="2829"/>
         <w:rPr>
           <w:rFonts w:eastAsia="Times New Roman" w:cs="Times New Roman"/>
           <w:color w:val="FFFFFF" w:themeColor="background1"/>
@@ -483,11 +582,13 @@
     </w:p>
     <w:p>
       <w:pPr>
-        <w:rPr>
-          <w:lang w:val="fr-FR"/>
-        </w:rPr>
-      </w:pPr>
-    </w:p>
+        <w:ind w:left="2410" w:right="2829"/>
+        <w:rPr>
+          <w:lang w:val="fr-FR"/>
+        </w:rPr>
+      </w:pPr>
+    </w:p>
+    <w:bookmarkEnd w:id="0"/>
     <w:p>
       <w:pPr>
         <w:rPr>
@@ -618,8 +719,6 @@
           <w:lang w:val="fr-FR"/>
         </w:rPr>
       </w:pPr>
-      <w:bookmarkStart w:id="0" w:name="_GoBack"/>
-      <w:bookmarkEnd w:id="0"/>
     </w:p>
     <w:p>
       <w:pPr>
@@ -660,8 +759,18 @@
           <w:i/>
           <w:lang w:val="fr-FR" w:eastAsia="en-GB"/>
         </w:rPr>
-        <w:t>ont-family</w:t>
-      </w:r>
+        <w:t>ont-</w:t>
+      </w:r>
+      <w:proofErr w:type="spellStart"/>
+      <w:r>
+        <w:rPr>
+          <w:rFonts w:cs="Courier New"/>
+          <w:i/>
+          <w:lang w:val="fr-FR" w:eastAsia="en-GB"/>
+        </w:rPr>
+        <w:t>family</w:t>
+      </w:r>
+      <w:proofErr w:type="spellEnd"/>
       <w:r>
         <w:rPr>
           <w:rFonts w:cs="Courier New"/>
@@ -738,13 +847,31 @@
           <w:lang w:val="fr-FR" w:eastAsia="en-GB"/>
         </w:rPr>
       </w:pPr>
+      <w:proofErr w:type="gramStart"/>
       <w:r>
         <w:rPr>
           <w:rFonts w:cs="Courier New"/>
           <w:lang w:val="fr-FR" w:eastAsia="en-GB"/>
         </w:rPr>
-        <w:t>sans-serif</w:t>
-      </w:r>
+        <w:t>sans</w:t>
+      </w:r>
+      <w:proofErr w:type="gramEnd"/>
+      <w:r>
+        <w:rPr>
+          <w:rFonts w:cs="Courier New"/>
+          <w:lang w:val="fr-FR" w:eastAsia="en-GB"/>
+        </w:rPr>
+        <w:t>-</w:t>
+      </w:r>
+      <w:proofErr w:type="spellStart"/>
+      <w:r>
+        <w:rPr>
+          <w:rFonts w:cs="Courier New"/>
+          <w:lang w:val="fr-FR" w:eastAsia="en-GB"/>
+        </w:rPr>
+        <w:t>serif</w:t>
+      </w:r>
+      <w:proofErr w:type="spellEnd"/>
     </w:p>
     <w:p>
       <w:pPr>
@@ -813,8 +940,19 @@
           <w:lang w:val="fr-FR" w:eastAsia="en-GB"/>
         </w:rPr>
         <w:br/>
+      </w:r>
+      <w:proofErr w:type="spellStart"/>
+      <w:proofErr w:type="gramStart"/>
+      <w:r>
+        <w:rPr>
+          <w:rFonts w:ascii="Lucida Sans Unicode" w:eastAsia="Times New Roman" w:hAnsi="Lucida Sans Unicode" w:cs="Lucida Sans Unicode"/>
+          <w:sz w:val="36"/>
+          <w:lang w:val="fr-FR" w:eastAsia="en-GB"/>
+        </w:rPr>
         <w:t>abcdefghijklmnopqrstuvwxyz</w:t>
       </w:r>
+      <w:proofErr w:type="spellEnd"/>
+      <w:proofErr w:type="gramEnd"/>
       <w:r>
         <w:rPr>
           <w:rFonts w:ascii="Lucida Sans Unicode" w:eastAsia="Times New Roman" w:hAnsi="Lucida Sans Unicode" w:cs="Lucida Sans Unicode"/>

</xml_diff>